<commit_message>
versie 2 FO Marciano
</commit_message>
<xml_diff>
--- a/documentatie/FO_Marciano_v1.docx
+++ b/documentatie/FO_Marciano_v1.docx
@@ -20,23 +20,13 @@
         <w:ind w:left="0" w:firstLine="0"/>
         <w:jc w:val="left"/>
       </w:pPr>
-      <w:proofErr w:type="spellStart"/>
       <w:r>
         <w:rPr>
           <w:rFonts w:ascii="Cambria" w:eastAsia="Cambria" w:hAnsi="Cambria" w:cs="Cambria"/>
           <w:color w:val="16365D"/>
           <w:sz w:val="52"/>
         </w:rPr>
-        <w:t>Monkey</w:t>
-      </w:r>
-      <w:proofErr w:type="spellEnd"/>
-      <w:r>
-        <w:rPr>
-          <w:rFonts w:ascii="Cambria" w:eastAsia="Cambria" w:hAnsi="Cambria" w:cs="Cambria"/>
-          <w:color w:val="16365D"/>
-          <w:sz w:val="52"/>
-        </w:rPr>
-        <w:t xml:space="preserve"> Business</w:t>
+        <w:t>Monkey Business</w:t>
       </w:r>
     </w:p>
     <w:p>
@@ -316,7 +306,7 @@
                           <pic:cNvPicPr/>
                         </pic:nvPicPr>
                         <pic:blipFill>
-                          <a:blip r:embed="rId5">
+                          <a:blip r:embed="rId6">
                             <a:extLst>
                               <a:ext uri="{28A0092B-C50C-407E-A947-70E740481C1C}">
                                 <a14:useLocalDpi xmlns:a14="http://schemas.microsoft.com/office/drawing/2010/main" val="0"/>
@@ -534,23 +524,7 @@
               <w:jc w:val="left"/>
             </w:pPr>
             <w:r>
-              <w:t xml:space="preserve">Marciano Hardoar, Tim </w:t>
-            </w:r>
-            <w:proofErr w:type="spellStart"/>
-            <w:r>
-              <w:t>Tillekens</w:t>
-            </w:r>
-            <w:proofErr w:type="spellEnd"/>
-            <w:r>
-              <w:t xml:space="preserve">, Stef </w:t>
-            </w:r>
-            <w:proofErr w:type="spellStart"/>
-            <w:r>
-              <w:t>Zethof</w:t>
-            </w:r>
-            <w:proofErr w:type="spellEnd"/>
-            <w:r>
-              <w:t xml:space="preserve"> </w:t>
+              <w:t xml:space="preserve">Marciano Hardoar, Tim Tillekens, Stef Zethof </w:t>
             </w:r>
           </w:p>
         </w:tc>
@@ -726,13 +700,8 @@
               <w:jc w:val="left"/>
             </w:pPr>
             <w:r>
-              <w:t xml:space="preserve">M. </w:t>
-            </w:r>
-            <w:proofErr w:type="spellStart"/>
-            <w:r>
-              <w:t>Boukiour</w:t>
-            </w:r>
-            <w:proofErr w:type="spellEnd"/>
+              <w:t>M. Boukiour</w:t>
+            </w:r>
           </w:p>
         </w:tc>
       </w:tr>
@@ -1086,20 +1055,18 @@
         <w:ind w:left="0" w:firstLine="0"/>
         <w:jc w:val="left"/>
       </w:pPr>
-      <w:bookmarkStart w:id="0" w:name="_GoBack"/>
-      <w:bookmarkEnd w:id="0"/>
     </w:p>
     <w:p>
       <w:pPr>
         <w:pStyle w:val="Kop1"/>
         <w:ind w:left="417" w:hanging="432"/>
       </w:pPr>
-      <w:bookmarkStart w:id="1" w:name="_Toc51835213"/>
+      <w:bookmarkStart w:id="0" w:name="_Toc51835213"/>
       <w:r>
         <w:lastRenderedPageBreak/>
         <w:t>Functioneel Ontwerp</w:t>
       </w:r>
-      <w:bookmarkEnd w:id="1"/>
+      <w:bookmarkEnd w:id="0"/>
     </w:p>
     <w:p>
       <w:pPr>
@@ -1109,22 +1076,13 @@
           <w:bCs/>
         </w:rPr>
       </w:pPr>
-      <w:proofErr w:type="spellStart"/>
       <w:r>
         <w:rPr>
           <w:b/>
           <w:bCs/>
         </w:rPr>
         <w:lastRenderedPageBreak/>
-        <w:t>Use</w:t>
-      </w:r>
-      <w:proofErr w:type="spellEnd"/>
-      <w:r>
-        <w:rPr>
-          <w:b/>
-          <w:bCs/>
-        </w:rPr>
-        <w:t xml:space="preserve"> case diagram:</w:t>
+        <w:t>Use case diagram:</w:t>
       </w:r>
     </w:p>
     <w:p>
@@ -1157,9 +1115,9 @@
         </w:rPr>
         <w:drawing>
           <wp:inline distT="0" distB="0" distL="0" distR="0">
-            <wp:extent cx="5353050" cy="4287973"/>
+            <wp:extent cx="6160135" cy="4709160"/>
             <wp:effectExtent l="0" t="0" r="0" b="0"/>
-            <wp:docPr id="2" name="Afbeelding 2" descr="Afbeelding met tekst, kaart&#10;&#10;Automatisch gegenereerde beschrijving"/>
+            <wp:docPr id="8" name="Afbeelding 8"/>
             <wp:cNvGraphicFramePr>
               <a:graphicFrameLocks xmlns:a="http://schemas.openxmlformats.org/drawingml/2006/main" noChangeAspect="1"/>
             </wp:cNvGraphicFramePr>
@@ -1167,11 +1125,11 @@
               <a:graphicData uri="http://schemas.openxmlformats.org/drawingml/2006/picture">
                 <pic:pic xmlns:pic="http://schemas.openxmlformats.org/drawingml/2006/picture">
                   <pic:nvPicPr>
-                    <pic:cNvPr id="2" name="usecase.PNG"/>
+                    <pic:cNvPr id="8" name="usecase.PNG"/>
                     <pic:cNvPicPr/>
                   </pic:nvPicPr>
                   <pic:blipFill>
-                    <a:blip r:embed="rId6">
+                    <a:blip r:embed="rId7">
                       <a:extLst>
                         <a:ext uri="{28A0092B-C50C-407E-A947-70E740481C1C}">
                           <a14:useLocalDpi xmlns:a14="http://schemas.microsoft.com/office/drawing/2010/main" val="0"/>
@@ -1185,7 +1143,7 @@
                   <pic:spPr>
                     <a:xfrm>
                       <a:off x="0" y="0"/>
-                      <a:ext cx="5362268" cy="4295357"/>
+                      <a:ext cx="6160135" cy="4709160"/>
                     </a:xfrm>
                     <a:prstGeom prst="rect">
                       <a:avLst/>
@@ -1226,21 +1184,12 @@
                 <w:szCs w:val="40"/>
               </w:rPr>
             </w:pPr>
-            <w:proofErr w:type="spellStart"/>
-            <w:r>
-              <w:rPr>
-                <w:sz w:val="40"/>
-                <w:szCs w:val="40"/>
-              </w:rPr>
-              <w:t>Use</w:t>
-            </w:r>
-            <w:proofErr w:type="spellEnd"/>
-            <w:r>
-              <w:rPr>
-                <w:sz w:val="40"/>
-                <w:szCs w:val="40"/>
-              </w:rPr>
-              <w:t xml:space="preserve"> case 1</w:t>
+            <w:r>
+              <w:rPr>
+                <w:sz w:val="40"/>
+                <w:szCs w:val="40"/>
+              </w:rPr>
+              <w:t>Use case 1</w:t>
             </w:r>
           </w:p>
         </w:tc>
@@ -1275,21 +1224,12 @@
                 <w:szCs w:val="40"/>
               </w:rPr>
             </w:pPr>
-            <w:proofErr w:type="spellStart"/>
-            <w:r>
-              <w:rPr>
-                <w:sz w:val="40"/>
-                <w:szCs w:val="40"/>
-              </w:rPr>
-              <w:t>Use</w:t>
-            </w:r>
-            <w:proofErr w:type="spellEnd"/>
-            <w:r>
-              <w:rPr>
-                <w:sz w:val="40"/>
-                <w:szCs w:val="40"/>
-              </w:rPr>
-              <w:t>-case</w:t>
+            <w:r>
+              <w:rPr>
+                <w:sz w:val="40"/>
+                <w:szCs w:val="40"/>
+              </w:rPr>
+              <w:t>Use-case</w:t>
             </w:r>
           </w:p>
         </w:tc>
@@ -1445,7 +1385,7 @@
                 <w:sz w:val="40"/>
                 <w:szCs w:val="40"/>
               </w:rPr>
-              <w:t>App is gedownload</w:t>
+              <w:t>Taal geoefend</w:t>
             </w:r>
           </w:p>
         </w:tc>
@@ -1498,7 +1438,7 @@
                 <w:sz w:val="40"/>
                 <w:szCs w:val="40"/>
               </w:rPr>
-              <w:t>App downloaden/opstarten</w:t>
+              <w:t xml:space="preserve">Taal geoefend </w:t>
             </w:r>
           </w:p>
           <w:p>
@@ -1559,61 +1499,62 @@
               <w:t>Klik op quiz spelen</w:t>
             </w:r>
           </w:p>
-        </w:tc>
-      </w:tr>
-      <w:tr>
-        <w:tc>
-          <w:tcPr>
-            <w:cnfStyle w:val="001000000000" w:firstRow="0" w:lastRow="0" w:firstColumn="1" w:lastColumn="0" w:oddVBand="0" w:evenVBand="0" w:oddHBand="0" w:evenHBand="0" w:firstRowFirstColumn="0" w:firstRowLastColumn="0" w:lastRowFirstColumn="0" w:lastRowLastColumn="0"/>
-            <w:tcW w:w="2547" w:type="dxa"/>
-          </w:tcPr>
-          <w:p>
-            <w:pPr>
-              <w:rPr>
-                <w:sz w:val="40"/>
-                <w:szCs w:val="40"/>
-              </w:rPr>
-            </w:pPr>
-            <w:r>
-              <w:rPr>
-                <w:sz w:val="40"/>
-                <w:szCs w:val="40"/>
-              </w:rPr>
-              <w:t>Uitzondering</w:t>
-            </w:r>
-          </w:p>
-        </w:tc>
-        <w:tc>
-          <w:tcPr>
-            <w:tcW w:w="6515" w:type="dxa"/>
-          </w:tcPr>
           <w:p>
             <w:pPr>
               <w:pStyle w:val="Lijstalinea"/>
               <w:numPr>
                 <w:ilvl w:val="0"/>
-                <w:numId w:val="7"/>
+                <w:numId w:val="6"/>
               </w:numPr>
-              <w:cnfStyle w:val="000000000000" w:firstRow="0" w:lastRow="0" w:firstColumn="0" w:lastColumn="0" w:oddVBand="0" w:evenVBand="0" w:oddHBand="0" w:evenHBand="0" w:firstRowFirstColumn="0" w:firstRowLastColumn="0" w:lastRowFirstColumn="0" w:lastRowLastColumn="0"/>
-              <w:rPr>
-                <w:sz w:val="40"/>
-                <w:szCs w:val="40"/>
-              </w:rPr>
-            </w:pPr>
-            <w:r>
-              <w:rPr>
-                <w:sz w:val="40"/>
-                <w:szCs w:val="40"/>
-              </w:rPr>
-              <w:t>App in onderhoud</w:t>
-            </w:r>
-          </w:p>
+              <w:jc w:val="left"/>
+              <w:cnfStyle w:val="000000100000" w:firstRow="0" w:lastRow="0" w:firstColumn="0" w:lastColumn="0" w:oddVBand="0" w:evenVBand="0" w:oddHBand="1" w:evenHBand="0" w:firstRowFirstColumn="0" w:firstRowLastColumn="0" w:lastRowFirstColumn="0" w:lastRowLastColumn="0"/>
+              <w:rPr>
+                <w:sz w:val="40"/>
+                <w:szCs w:val="40"/>
+              </w:rPr>
+            </w:pPr>
+            <w:r>
+              <w:rPr>
+                <w:sz w:val="40"/>
+                <w:szCs w:val="40"/>
+              </w:rPr>
+              <w:t>Quiz starten</w:t>
+            </w:r>
+          </w:p>
+        </w:tc>
+      </w:tr>
+      <w:tr>
+        <w:tc>
+          <w:tcPr>
+            <w:cnfStyle w:val="001000000000" w:firstRow="0" w:lastRow="0" w:firstColumn="1" w:lastColumn="0" w:oddVBand="0" w:evenVBand="0" w:oddHBand="0" w:evenHBand="0" w:firstRowFirstColumn="0" w:firstRowLastColumn="0" w:lastRowFirstColumn="0" w:lastRowLastColumn="0"/>
+            <w:tcW w:w="2547" w:type="dxa"/>
+          </w:tcPr>
+          <w:p>
+            <w:pPr>
+              <w:rPr>
+                <w:sz w:val="40"/>
+                <w:szCs w:val="40"/>
+              </w:rPr>
+            </w:pPr>
+            <w:r>
+              <w:rPr>
+                <w:sz w:val="40"/>
+                <w:szCs w:val="40"/>
+              </w:rPr>
+              <w:t>Uitzondering</w:t>
+            </w:r>
+          </w:p>
+        </w:tc>
+        <w:tc>
+          <w:tcPr>
+            <w:tcW w:w="6515" w:type="dxa"/>
+          </w:tcPr>
           <w:p>
             <w:pPr>
               <w:pStyle w:val="Lijstalinea"/>
               <w:numPr>
                 <w:ilvl w:val="0"/>
-                <w:numId w:val="7"/>
+                <w:numId w:val="9"/>
               </w:numPr>
               <w:cnfStyle w:val="000000000000" w:firstRow="0" w:lastRow="0" w:firstColumn="0" w:lastColumn="0" w:oddVBand="0" w:evenVBand="0" w:oddHBand="0" w:evenHBand="0" w:firstRowFirstColumn="0" w:firstRowLastColumn="0" w:lastRowFirstColumn="0" w:lastRowLastColumn="0"/>
               <w:rPr>
@@ -1626,7 +1567,7 @@
                 <w:sz w:val="40"/>
                 <w:szCs w:val="40"/>
               </w:rPr>
-              <w:t>App niet gedownload</w:t>
+              <w:t>Quiz kan vragen niet ophalen</w:t>
             </w:r>
           </w:p>
         </w:tc>
@@ -1673,7 +1614,14 @@
                 <w:sz w:val="40"/>
                 <w:szCs w:val="40"/>
               </w:rPr>
-              <w:t>Gebruiker heeft de app gedownload en een quiz gestart.</w:t>
+              <w:t xml:space="preserve">Gebruiker heeft </w:t>
+            </w:r>
+            <w:r>
+              <w:rPr>
+                <w:sz w:val="40"/>
+                <w:szCs w:val="40"/>
+              </w:rPr>
+              <w:t>de taal geoefend en een quiz gestart.</w:t>
             </w:r>
           </w:p>
         </w:tc>
@@ -1702,6 +1650,7 @@
         </w:tabs>
       </w:pPr>
       <w:r>
+        <w:lastRenderedPageBreak/>
         <w:tab/>
       </w:r>
     </w:p>
@@ -1731,22 +1680,12 @@
                 <w:szCs w:val="40"/>
               </w:rPr>
             </w:pPr>
-            <w:proofErr w:type="spellStart"/>
-            <w:r>
-              <w:rPr>
-                <w:sz w:val="40"/>
-                <w:szCs w:val="40"/>
-              </w:rPr>
-              <w:lastRenderedPageBreak/>
-              <w:t>Use</w:t>
-            </w:r>
-            <w:proofErr w:type="spellEnd"/>
-            <w:r>
-              <w:rPr>
-                <w:sz w:val="40"/>
-                <w:szCs w:val="40"/>
-              </w:rPr>
-              <w:t xml:space="preserve"> case 1</w:t>
+            <w:r>
+              <w:rPr>
+                <w:sz w:val="40"/>
+                <w:szCs w:val="40"/>
+              </w:rPr>
+              <w:t>Use case 1</w:t>
             </w:r>
           </w:p>
         </w:tc>
@@ -1781,21 +1720,12 @@
                 <w:szCs w:val="40"/>
               </w:rPr>
             </w:pPr>
-            <w:proofErr w:type="spellStart"/>
-            <w:r>
-              <w:rPr>
-                <w:sz w:val="40"/>
-                <w:szCs w:val="40"/>
-              </w:rPr>
-              <w:t>Use</w:t>
-            </w:r>
-            <w:proofErr w:type="spellEnd"/>
-            <w:r>
-              <w:rPr>
-                <w:sz w:val="40"/>
-                <w:szCs w:val="40"/>
-              </w:rPr>
-              <w:t>-case</w:t>
+            <w:r>
+              <w:rPr>
+                <w:sz w:val="40"/>
+                <w:szCs w:val="40"/>
+              </w:rPr>
+              <w:t>Use-case</w:t>
             </w:r>
           </w:p>
         </w:tc>
@@ -1951,7 +1881,7 @@
                 <w:sz w:val="40"/>
                 <w:szCs w:val="40"/>
               </w:rPr>
-              <w:t>App is gedownload</w:t>
+              <w:t>Categorie kiezen</w:t>
             </w:r>
           </w:p>
         </w:tc>
@@ -2004,7 +1934,7 @@
                 <w:sz w:val="40"/>
                 <w:szCs w:val="40"/>
               </w:rPr>
-              <w:t>App downloaden/opstarten</w:t>
+              <w:t>Categorie kiezen om de taal te oefenen</w:t>
             </w:r>
           </w:p>
           <w:p>
@@ -2026,7 +1956,21 @@
                 <w:sz w:val="40"/>
                 <w:szCs w:val="40"/>
               </w:rPr>
-              <w:t>Doorgaan naar de categorie pagina.</w:t>
+              <w:t>Doorgaan naar de</w:t>
+            </w:r>
+            <w:r>
+              <w:rPr>
+                <w:sz w:val="40"/>
+                <w:szCs w:val="40"/>
+              </w:rPr>
+              <w:t xml:space="preserve"> oefen</w:t>
+            </w:r>
+            <w:r>
+              <w:rPr>
+                <w:sz w:val="40"/>
+                <w:szCs w:val="40"/>
+              </w:rPr>
+              <w:t xml:space="preserve"> pagina.</w:t>
             </w:r>
           </w:p>
           <w:p>
@@ -2048,7 +1992,21 @@
                 <w:sz w:val="40"/>
                 <w:szCs w:val="40"/>
               </w:rPr>
-              <w:t>Klikken op taal oefenen, starten</w:t>
+              <w:t xml:space="preserve">Klikken op </w:t>
+            </w:r>
+            <w:r>
+              <w:rPr>
+                <w:sz w:val="40"/>
+                <w:szCs w:val="40"/>
+              </w:rPr>
+              <w:t>oefenen</w:t>
+            </w:r>
+            <w:r>
+              <w:rPr>
+                <w:sz w:val="40"/>
+                <w:szCs w:val="40"/>
+              </w:rPr>
+              <w:t xml:space="preserve"> starten</w:t>
             </w:r>
             <w:r>
               <w:rPr>
@@ -2122,7 +2080,14 @@
                 <w:sz w:val="40"/>
                 <w:szCs w:val="40"/>
               </w:rPr>
-              <w:t>2. App onderhoudt</w:t>
+              <w:t xml:space="preserve">2. </w:t>
+            </w:r>
+            <w:r>
+              <w:rPr>
+                <w:sz w:val="40"/>
+                <w:szCs w:val="40"/>
+              </w:rPr>
+              <w:t>plaatjes laden niet in.</w:t>
             </w:r>
           </w:p>
           <w:p>
@@ -2178,7 +2143,14 @@
                 <w:sz w:val="40"/>
                 <w:szCs w:val="40"/>
               </w:rPr>
-              <w:t>Gebruiker heeft de app gedownload en leert de taal.</w:t>
+              <w:t>Gebruiker heef</w:t>
+            </w:r>
+            <w:r>
+              <w:rPr>
+                <w:sz w:val="40"/>
+                <w:szCs w:val="40"/>
+              </w:rPr>
+              <w:t>t een categorie gekiest voor om de taal te oefenen</w:t>
             </w:r>
           </w:p>
         </w:tc>
@@ -2229,21 +2201,12 @@
                 <w:szCs w:val="40"/>
               </w:rPr>
             </w:pPr>
-            <w:proofErr w:type="spellStart"/>
-            <w:r>
-              <w:rPr>
-                <w:sz w:val="40"/>
-                <w:szCs w:val="40"/>
-              </w:rPr>
-              <w:t>Use</w:t>
-            </w:r>
-            <w:proofErr w:type="spellEnd"/>
-            <w:r>
-              <w:rPr>
-                <w:sz w:val="40"/>
-                <w:szCs w:val="40"/>
-              </w:rPr>
-              <w:t xml:space="preserve"> case 1</w:t>
+            <w:r>
+              <w:rPr>
+                <w:sz w:val="40"/>
+                <w:szCs w:val="40"/>
+              </w:rPr>
+              <w:t>Use case 1</w:t>
             </w:r>
           </w:p>
         </w:tc>
@@ -2278,21 +2241,12 @@
                 <w:szCs w:val="40"/>
               </w:rPr>
             </w:pPr>
-            <w:proofErr w:type="spellStart"/>
-            <w:r>
-              <w:rPr>
-                <w:sz w:val="40"/>
-                <w:szCs w:val="40"/>
-              </w:rPr>
-              <w:t>Use</w:t>
-            </w:r>
-            <w:proofErr w:type="spellEnd"/>
-            <w:r>
-              <w:rPr>
-                <w:sz w:val="40"/>
-                <w:szCs w:val="40"/>
-              </w:rPr>
-              <w:t>-case</w:t>
+            <w:r>
+              <w:rPr>
+                <w:sz w:val="40"/>
+                <w:szCs w:val="40"/>
+              </w:rPr>
+              <w:t>Use-case</w:t>
             </w:r>
           </w:p>
         </w:tc>
@@ -2437,6 +2391,7 @@
           </w:tcPr>
           <w:p>
             <w:pPr>
+              <w:ind w:left="0" w:firstLine="0"/>
               <w:cnfStyle w:val="000000000000" w:firstRow="0" w:lastRow="0" w:firstColumn="0" w:lastColumn="0" w:oddVBand="0" w:evenVBand="0" w:oddHBand="0" w:evenHBand="0" w:firstRowFirstColumn="0" w:firstRowLastColumn="0" w:lastRowFirstColumn="0" w:lastRowLastColumn="0"/>
               <w:rPr>
                 <w:sz w:val="40"/>
@@ -2448,7 +2403,7 @@
                 <w:sz w:val="40"/>
                 <w:szCs w:val="40"/>
               </w:rPr>
-              <w:t>App is gedownload</w:t>
+              <w:t>Spel gespeeld</w:t>
             </w:r>
           </w:p>
         </w:tc>
@@ -2501,7 +2456,7 @@
                 <w:sz w:val="40"/>
                 <w:szCs w:val="40"/>
               </w:rPr>
-              <w:t>App downloaden/opstarten</w:t>
+              <w:t>Eerst een spel spelen</w:t>
             </w:r>
           </w:p>
           <w:p>
@@ -2523,7 +2478,7 @@
                 <w:sz w:val="40"/>
                 <w:szCs w:val="40"/>
               </w:rPr>
-              <w:t>Categorie pagina.</w:t>
+              <w:t>Naar de score pagina gaan</w:t>
             </w:r>
           </w:p>
           <w:p>
@@ -2545,29 +2500,7 @@
                 <w:sz w:val="40"/>
                 <w:szCs w:val="40"/>
               </w:rPr>
-              <w:t>Spel spelen</w:t>
-            </w:r>
-          </w:p>
-          <w:p>
-            <w:pPr>
-              <w:pStyle w:val="Lijstalinea"/>
-              <w:numPr>
-                <w:ilvl w:val="0"/>
-                <w:numId w:val="8"/>
-              </w:numPr>
-              <w:jc w:val="left"/>
-              <w:cnfStyle w:val="000000100000" w:firstRow="0" w:lastRow="0" w:firstColumn="0" w:lastColumn="0" w:oddVBand="0" w:evenVBand="0" w:oddHBand="1" w:evenHBand="0" w:firstRowFirstColumn="0" w:firstRowLastColumn="0" w:lastRowFirstColumn="0" w:lastRowLastColumn="0"/>
-              <w:rPr>
-                <w:sz w:val="40"/>
-                <w:szCs w:val="40"/>
-              </w:rPr>
-            </w:pPr>
-            <w:r>
-              <w:rPr>
-                <w:sz w:val="40"/>
-                <w:szCs w:val="40"/>
-              </w:rPr>
-              <w:t>Score bekijken</w:t>
+              <w:t>Je score bekijken</w:t>
             </w:r>
           </w:p>
         </w:tc>
@@ -2575,11 +2508,11 @@
       <w:tr>
         <w:tc>
           <w:tcPr>
-            <w:cnfStyle w:val="001000000000" w:firstRow="0" w:lastRow="0" w:firstColumn="1" w:lastColumn="0" w:oddVBand="0" w:evenVBand="0" w:oddHBand="0" w:evenHBand="0" w:firstRowFirstColumn="0" w:firstRowLastColumn="0" w:lastRowFirstColumn="0" w:lastRowLastColumn="0"/>
             <w:tcW w:w="2547" w:type="dxa"/>
           </w:tcPr>
           <w:p>
             <w:pPr>
+              <w:cnfStyle w:val="001000000000" w:firstRow="0" w:lastRow="0" w:firstColumn="1" w:lastColumn="0" w:oddVBand="0" w:evenVBand="0" w:oddHBand="0" w:evenHBand="0" w:firstRowFirstColumn="0" w:firstRowLastColumn="0" w:lastRowFirstColumn="0" w:lastRowLastColumn="0"/>
               <w:rPr>
                 <w:sz w:val="40"/>
                 <w:szCs w:val="40"/>
@@ -2600,7 +2533,6 @@
           </w:tcPr>
           <w:p>
             <w:pPr>
-              <w:cnfStyle w:val="000000000000" w:firstRow="0" w:lastRow="0" w:firstColumn="0" w:lastColumn="0" w:oddVBand="0" w:evenVBand="0" w:oddHBand="0" w:evenHBand="0" w:firstRowFirstColumn="0" w:firstRowLastColumn="0" w:lastRowFirstColumn="0" w:lastRowLastColumn="0"/>
               <w:rPr>
                 <w:sz w:val="40"/>
                 <w:szCs w:val="40"/>
@@ -2618,24 +2550,32 @@
                 <w:sz w:val="40"/>
                 <w:szCs w:val="40"/>
               </w:rPr>
-              <w:t>score niet opgeslagen</w:t>
-            </w:r>
-          </w:p>
-          <w:p>
-            <w:pPr>
-              <w:cnfStyle w:val="000000000000" w:firstRow="0" w:lastRow="0" w:firstColumn="0" w:lastColumn="0" w:oddVBand="0" w:evenVBand="0" w:oddHBand="0" w:evenHBand="0" w:firstRowFirstColumn="0" w:firstRowLastColumn="0" w:lastRowFirstColumn="0" w:lastRowLastColumn="0"/>
-              <w:rPr>
-                <w:sz w:val="40"/>
-                <w:szCs w:val="40"/>
-              </w:rPr>
-            </w:pPr>
-            <w:r>
-              <w:rPr>
-                <w:sz w:val="40"/>
-                <w:szCs w:val="40"/>
-              </w:rPr>
-              <w:t>2.app niet gedownload</w:t>
-            </w:r>
+              <w:t>Spel duurt lang met gegevens ophalen</w:t>
+            </w:r>
+          </w:p>
+          <w:p>
+            <w:pPr>
+              <w:rPr>
+                <w:sz w:val="40"/>
+                <w:szCs w:val="40"/>
+              </w:rPr>
+            </w:pPr>
+            <w:r>
+              <w:rPr>
+                <w:sz w:val="40"/>
+                <w:szCs w:val="40"/>
+              </w:rPr>
+              <w:t>2.</w:t>
+            </w:r>
+            <w:r>
+              <w:rPr>
+                <w:sz w:val="40"/>
+                <w:szCs w:val="40"/>
+              </w:rPr>
+              <w:t>Plaatjes laden niet in</w:t>
+            </w:r>
+            <w:bookmarkStart w:id="1" w:name="_GoBack"/>
+            <w:bookmarkEnd w:id="1"/>
           </w:p>
         </w:tc>
       </w:tr>
@@ -2708,7 +2648,6 @@
           <w:b/>
           <w:bCs/>
         </w:rPr>
-        <w:lastRenderedPageBreak/>
         <w:t>Navigatie Diagram</w:t>
       </w:r>
     </w:p>
@@ -2742,7 +2681,7 @@
                     <pic:cNvPicPr/>
                   </pic:nvPicPr>
                   <pic:blipFill>
-                    <a:blip r:embed="rId7">
+                    <a:blip r:embed="rId8">
                       <a:extLst>
                         <a:ext uri="{28A0092B-C50C-407E-A947-70E740481C1C}">
                           <a14:useLocalDpi xmlns:a14="http://schemas.microsoft.com/office/drawing/2010/main" val="0"/>
@@ -2807,7 +2746,6 @@
           <w:b/>
           <w:bCs/>
         </w:rPr>
-        <w:lastRenderedPageBreak/>
         <w:t>Lijst van Pagina’s</w:t>
       </w:r>
     </w:p>
@@ -3007,23 +2945,7 @@
                 <w:sz w:val="24"/>
                 <w:szCs w:val="24"/>
               </w:rPr>
-              <w:t xml:space="preserve">Begin scherm van de app, word weergegeven met een soort </w:t>
-            </w:r>
-            <w:proofErr w:type="spellStart"/>
-            <w:r>
-              <w:rPr>
-                <w:sz w:val="24"/>
-                <w:szCs w:val="24"/>
-              </w:rPr>
-              <w:t>splash</w:t>
-            </w:r>
-            <w:proofErr w:type="spellEnd"/>
-            <w:r>
-              <w:rPr>
-                <w:sz w:val="24"/>
-                <w:szCs w:val="24"/>
-              </w:rPr>
-              <w:t xml:space="preserve"> scherm</w:t>
+              <w:t>Begin scherm van de app, word weergegeven met een soort splash scherm</w:t>
             </w:r>
           </w:p>
         </w:tc>
@@ -3104,21 +3026,12 @@
                 <w:szCs w:val="24"/>
               </w:rPr>
             </w:pPr>
-            <w:proofErr w:type="spellStart"/>
-            <w:r>
-              <w:rPr>
-                <w:sz w:val="24"/>
-                <w:szCs w:val="24"/>
-              </w:rPr>
-              <w:t>Categorieen</w:t>
-            </w:r>
-            <w:proofErr w:type="spellEnd"/>
-            <w:r>
-              <w:rPr>
-                <w:sz w:val="24"/>
-                <w:szCs w:val="24"/>
-              </w:rPr>
-              <w:t xml:space="preserve"> van de app worden getoond</w:t>
+            <w:r>
+              <w:rPr>
+                <w:sz w:val="24"/>
+                <w:szCs w:val="24"/>
+              </w:rPr>
+              <w:t>Categorieen van de app worden getoond</w:t>
             </w:r>
           </w:p>
         </w:tc>
@@ -3199,21 +3112,12 @@
                 <w:szCs w:val="24"/>
               </w:rPr>
             </w:pPr>
-            <w:proofErr w:type="spellStart"/>
-            <w:r>
-              <w:rPr>
-                <w:sz w:val="24"/>
-                <w:szCs w:val="24"/>
-              </w:rPr>
-              <w:t>Amazingh</w:t>
-            </w:r>
-            <w:proofErr w:type="spellEnd"/>
-            <w:r>
-              <w:rPr>
-                <w:sz w:val="24"/>
-                <w:szCs w:val="24"/>
-              </w:rPr>
-              <w:t xml:space="preserve"> taal kan je hier spelen</w:t>
+            <w:r>
+              <w:rPr>
+                <w:sz w:val="24"/>
+                <w:szCs w:val="24"/>
+              </w:rPr>
+              <w:t>Amazingh taal kan je hier spelen</w:t>
             </w:r>
           </w:p>
         </w:tc>
@@ -3718,55 +3622,7 @@
                 <w:sz w:val="24"/>
                 <w:szCs w:val="24"/>
               </w:rPr>
-              <w:t xml:space="preserve">Hier kan de </w:t>
-            </w:r>
-            <w:proofErr w:type="spellStart"/>
-            <w:r>
-              <w:rPr>
-                <w:sz w:val="24"/>
-                <w:szCs w:val="24"/>
-              </w:rPr>
-              <w:t>admin</w:t>
-            </w:r>
-            <w:proofErr w:type="spellEnd"/>
-            <w:r>
-              <w:rPr>
-                <w:sz w:val="24"/>
-                <w:szCs w:val="24"/>
-              </w:rPr>
-              <w:t xml:space="preserve"> </w:t>
-            </w:r>
-            <w:proofErr w:type="spellStart"/>
-            <w:r>
-              <w:rPr>
-                <w:sz w:val="24"/>
-                <w:szCs w:val="24"/>
-              </w:rPr>
-              <w:t>categorien</w:t>
-            </w:r>
-            <w:proofErr w:type="spellEnd"/>
-            <w:r>
-              <w:rPr>
-                <w:sz w:val="24"/>
-                <w:szCs w:val="24"/>
-              </w:rPr>
-              <w:t xml:space="preserve"> toevoegen en de app up </w:t>
-            </w:r>
-            <w:proofErr w:type="spellStart"/>
-            <w:r>
-              <w:rPr>
-                <w:sz w:val="24"/>
-                <w:szCs w:val="24"/>
-              </w:rPr>
-              <w:t>to</w:t>
-            </w:r>
-            <w:proofErr w:type="spellEnd"/>
-            <w:r>
-              <w:rPr>
-                <w:sz w:val="24"/>
-                <w:szCs w:val="24"/>
-              </w:rPr>
-              <w:t xml:space="preserve"> date blijven houden</w:t>
+              <w:t>Hier kan de admin categorien toevoegen en de app up to date blijven houden</w:t>
             </w:r>
           </w:p>
         </w:tc>
@@ -3954,7 +3810,7 @@
                     <pic:cNvPicPr/>
                   </pic:nvPicPr>
                   <pic:blipFill>
-                    <a:blip r:embed="rId8">
+                    <a:blip r:embed="rId9">
                       <a:extLst>
                         <a:ext uri="{28A0092B-C50C-407E-A947-70E740481C1C}">
                           <a14:useLocalDpi xmlns:a14="http://schemas.microsoft.com/office/drawing/2010/main" val="0"/>
@@ -4047,7 +3903,7 @@
                     <pic:cNvPicPr/>
                   </pic:nvPicPr>
                   <pic:blipFill>
-                    <a:blip r:embed="rId9">
+                    <a:blip r:embed="rId10">
                       <a:extLst>
                         <a:ext uri="{28A0092B-C50C-407E-A947-70E740481C1C}">
                           <a14:useLocalDpi xmlns:a14="http://schemas.microsoft.com/office/drawing/2010/main" val="0"/>
@@ -4140,7 +3996,7 @@
                     <pic:cNvPicPr/>
                   </pic:nvPicPr>
                   <pic:blipFill>
-                    <a:blip r:embed="rId10">
+                    <a:blip r:embed="rId11">
                       <a:extLst>
                         <a:ext uri="{28A0092B-C50C-407E-A947-70E740481C1C}">
                           <a14:useLocalDpi xmlns:a14="http://schemas.microsoft.com/office/drawing/2010/main" val="0"/>
@@ -4188,15 +4044,7 @@
       </w:pPr>
       <w:r>
         <w:lastRenderedPageBreak/>
-        <w:t xml:space="preserve">[C. Kent, P. Parker, B. Wayne, T. </w:t>
-      </w:r>
-      <w:proofErr w:type="spellStart"/>
-      <w:r>
-        <w:t>Stark</w:t>
-      </w:r>
-      <w:proofErr w:type="spellEnd"/>
-      <w:r>
-        <w:t xml:space="preserve">] </w:t>
+        <w:t xml:space="preserve">[C. Kent, P. Parker, B. Wayne, T. Stark] </w:t>
       </w:r>
     </w:p>
     <w:p>
@@ -4221,6 +4069,95 @@
 <file path=word/numbering.xml><?xml version="1.0" encoding="utf-8"?>
 <w:numbering xmlns:wpc="http://schemas.microsoft.com/office/word/2010/wordprocessingCanvas" xmlns:cx="http://schemas.microsoft.com/office/drawing/2014/chartex" xmlns:cx1="http://schemas.microsoft.com/office/drawing/2015/9/8/chartex" xmlns:cx2="http://schemas.microsoft.com/office/drawing/2015/10/21/chartex" xmlns:cx3="http://schemas.microsoft.com/office/drawing/2016/5/9/chartex" xmlns:cx4="http://schemas.microsoft.com/office/drawing/2016/5/10/chartex" xmlns:cx5="http://schemas.microsoft.com/office/drawing/2016/5/11/chartex" xmlns:cx6="http://schemas.microsoft.com/office/drawing/2016/5/12/chartex" xmlns:cx7="http://schemas.microsoft.com/office/drawing/2016/5/13/chartex" xmlns:cx8="http://schemas.microsoft.com/office/drawing/2016/5/14/chartex" xmlns:mc="http://schemas.openxmlformats.org/markup-compatibility/2006" xmlns:aink="http://schemas.microsoft.com/office/drawing/2016/ink" xmlns:am3d="http://schemas.microsoft.com/office/drawing/2017/model3d" xmlns:o="urn:schemas-microsoft-com:office:office" xmlns:r="http://schemas.openxmlformats.org/officeDocument/2006/relationships" xmlns:m="http://schemas.openxmlformats.org/officeDocument/2006/math" xmlns:v="urn:schemas-microsoft-com:vml" xmlns:wp14="http://schemas.microsoft.com/office/word/2010/wordprocessingDrawing" xmlns:wp="http://schemas.openxmlformats.org/drawingml/2006/wordprocessingDrawing" xmlns:w10="urn:schemas-microsoft-com:office:word" xmlns:w="http://schemas.openxmlformats.org/wordprocessingml/2006/main" xmlns:w14="http://schemas.microsoft.com/office/word/2010/wordml" xmlns:w15="http://schemas.microsoft.com/office/word/2012/wordml" xmlns:w16cid="http://schemas.microsoft.com/office/word/2016/wordml/cid" xmlns:w16se="http://schemas.microsoft.com/office/word/2015/wordml/symex" xmlns:wpg="http://schemas.microsoft.com/office/word/2010/wordprocessingGroup" xmlns:wpi="http://schemas.microsoft.com/office/word/2010/wordprocessingInk" xmlns:wne="http://schemas.microsoft.com/office/word/2006/wordml" xmlns:wps="http://schemas.microsoft.com/office/word/2010/wordprocessingShape" mc:Ignorable="w14 w15 w16se w16cid wp14">
   <w:abstractNum w:abstractNumId="0" w15:restartNumberingAfterBreak="0">
+    <w:nsid w:val="1B3A2729"/>
+    <w:multiLevelType w:val="hybridMultilevel"/>
+    <w:tmpl w:val="D1345ED8"/>
+    <w:lvl w:ilvl="0" w:tplc="E8B62D50">
+      <w:start w:val="1"/>
+      <w:numFmt w:val="decimal"/>
+      <w:lvlText w:val="%1."/>
+      <w:lvlJc w:val="left"/>
+      <w:pPr>
+        <w:ind w:left="1080" w:hanging="360"/>
+      </w:pPr>
+      <w:rPr>
+        <w:rFonts w:hint="default"/>
+      </w:rPr>
+    </w:lvl>
+    <w:lvl w:ilvl="1" w:tplc="04130019" w:tentative="1">
+      <w:start w:val="1"/>
+      <w:numFmt w:val="lowerLetter"/>
+      <w:lvlText w:val="%2."/>
+      <w:lvlJc w:val="left"/>
+      <w:pPr>
+        <w:ind w:left="1800" w:hanging="360"/>
+      </w:pPr>
+    </w:lvl>
+    <w:lvl w:ilvl="2" w:tplc="0413001B" w:tentative="1">
+      <w:start w:val="1"/>
+      <w:numFmt w:val="lowerRoman"/>
+      <w:lvlText w:val="%3."/>
+      <w:lvlJc w:val="right"/>
+      <w:pPr>
+        <w:ind w:left="2520" w:hanging="180"/>
+      </w:pPr>
+    </w:lvl>
+    <w:lvl w:ilvl="3" w:tplc="0413000F" w:tentative="1">
+      <w:start w:val="1"/>
+      <w:numFmt w:val="decimal"/>
+      <w:lvlText w:val="%4."/>
+      <w:lvlJc w:val="left"/>
+      <w:pPr>
+        <w:ind w:left="3240" w:hanging="360"/>
+      </w:pPr>
+    </w:lvl>
+    <w:lvl w:ilvl="4" w:tplc="04130019" w:tentative="1">
+      <w:start w:val="1"/>
+      <w:numFmt w:val="lowerLetter"/>
+      <w:lvlText w:val="%5."/>
+      <w:lvlJc w:val="left"/>
+      <w:pPr>
+        <w:ind w:left="3960" w:hanging="360"/>
+      </w:pPr>
+    </w:lvl>
+    <w:lvl w:ilvl="5" w:tplc="0413001B" w:tentative="1">
+      <w:start w:val="1"/>
+      <w:numFmt w:val="lowerRoman"/>
+      <w:lvlText w:val="%6."/>
+      <w:lvlJc w:val="right"/>
+      <w:pPr>
+        <w:ind w:left="4680" w:hanging="180"/>
+      </w:pPr>
+    </w:lvl>
+    <w:lvl w:ilvl="6" w:tplc="0413000F" w:tentative="1">
+      <w:start w:val="1"/>
+      <w:numFmt w:val="decimal"/>
+      <w:lvlText w:val="%7."/>
+      <w:lvlJc w:val="left"/>
+      <w:pPr>
+        <w:ind w:left="5400" w:hanging="360"/>
+      </w:pPr>
+    </w:lvl>
+    <w:lvl w:ilvl="7" w:tplc="04130019" w:tentative="1">
+      <w:start w:val="1"/>
+      <w:numFmt w:val="lowerLetter"/>
+      <w:lvlText w:val="%8."/>
+      <w:lvlJc w:val="left"/>
+      <w:pPr>
+        <w:ind w:left="6120" w:hanging="360"/>
+      </w:pPr>
+    </w:lvl>
+    <w:lvl w:ilvl="8" w:tplc="0413001B" w:tentative="1">
+      <w:start w:val="1"/>
+      <w:numFmt w:val="lowerRoman"/>
+      <w:lvlText w:val="%9."/>
+      <w:lvlJc w:val="right"/>
+      <w:pPr>
+        <w:ind w:left="6840" w:hanging="180"/>
+      </w:pPr>
+    </w:lvl>
+  </w:abstractNum>
+  <w:abstractNum w:abstractNumId="1" w15:restartNumberingAfterBreak="0">
     <w:nsid w:val="1E22483D"/>
     <w:multiLevelType w:val="hybridMultilevel"/>
     <w:tmpl w:val="CF00C450"/>
@@ -4309,7 +4246,7 @@
       </w:pPr>
     </w:lvl>
   </w:abstractNum>
-  <w:abstractNum w:abstractNumId="1" w15:restartNumberingAfterBreak="0">
+  <w:abstractNum w:abstractNumId="2" w15:restartNumberingAfterBreak="0">
     <w:nsid w:val="1E8768CF"/>
     <w:multiLevelType w:val="hybridMultilevel"/>
     <w:tmpl w:val="208ACC28"/>
@@ -4398,7 +4335,7 @@
       </w:pPr>
     </w:lvl>
   </w:abstractNum>
-  <w:abstractNum w:abstractNumId="2" w15:restartNumberingAfterBreak="0">
+  <w:abstractNum w:abstractNumId="3" w15:restartNumberingAfterBreak="0">
     <w:nsid w:val="26792903"/>
     <w:multiLevelType w:val="hybridMultilevel"/>
     <w:tmpl w:val="208ACC28"/>
@@ -4487,7 +4424,7 @@
       </w:pPr>
     </w:lvl>
   </w:abstractNum>
-  <w:abstractNum w:abstractNumId="3" w15:restartNumberingAfterBreak="0">
+  <w:abstractNum w:abstractNumId="4" w15:restartNumberingAfterBreak="0">
     <w:nsid w:val="4FB47070"/>
     <w:multiLevelType w:val="hybridMultilevel"/>
     <w:tmpl w:val="73F029C2"/>
@@ -4709,7 +4646,7 @@
       </w:rPr>
     </w:lvl>
   </w:abstractNum>
-  <w:abstractNum w:abstractNumId="4" w15:restartNumberingAfterBreak="0">
+  <w:abstractNum w:abstractNumId="5" w15:restartNumberingAfterBreak="0">
     <w:nsid w:val="53E95C35"/>
     <w:multiLevelType w:val="hybridMultilevel"/>
     <w:tmpl w:val="320432E2"/>
@@ -4798,7 +4735,7 @@
       </w:pPr>
     </w:lvl>
   </w:abstractNum>
-  <w:abstractNum w:abstractNumId="5" w15:restartNumberingAfterBreak="0">
+  <w:abstractNum w:abstractNumId="6" w15:restartNumberingAfterBreak="0">
     <w:nsid w:val="54545CF6"/>
     <w:multiLevelType w:val="hybridMultilevel"/>
     <w:tmpl w:val="57AE151C"/>
@@ -4887,7 +4824,7 @@
       </w:pPr>
     </w:lvl>
   </w:abstractNum>
-  <w:abstractNum w:abstractNumId="6" w15:restartNumberingAfterBreak="0">
+  <w:abstractNum w:abstractNumId="7" w15:restartNumberingAfterBreak="0">
     <w:nsid w:val="57510605"/>
     <w:multiLevelType w:val="hybridMultilevel"/>
     <w:tmpl w:val="018231FA"/>
@@ -4976,7 +4913,7 @@
       </w:pPr>
     </w:lvl>
   </w:abstractNum>
-  <w:abstractNum w:abstractNumId="7" w15:restartNumberingAfterBreak="0">
+  <w:abstractNum w:abstractNumId="8" w15:restartNumberingAfterBreak="0">
     <w:nsid w:val="60E611A3"/>
     <w:multiLevelType w:val="hybridMultilevel"/>
     <w:tmpl w:val="208ACC28"/>
@@ -5066,27 +5003,30 @@
     </w:lvl>
   </w:abstractNum>
   <w:num w:numId="1">
+    <w:abstractNumId w:val="4"/>
+  </w:num>
+  <w:num w:numId="2">
+    <w:abstractNumId w:val="6"/>
+  </w:num>
+  <w:num w:numId="3">
+    <w:abstractNumId w:val="8"/>
+  </w:num>
+  <w:num w:numId="4">
     <w:abstractNumId w:val="3"/>
   </w:num>
-  <w:num w:numId="2">
+  <w:num w:numId="5">
+    <w:abstractNumId w:val="2"/>
+  </w:num>
+  <w:num w:numId="6">
+    <w:abstractNumId w:val="7"/>
+  </w:num>
+  <w:num w:numId="7">
     <w:abstractNumId w:val="5"/>
   </w:num>
-  <w:num w:numId="3">
-    <w:abstractNumId w:val="7"/>
-  </w:num>
-  <w:num w:numId="4">
-    <w:abstractNumId w:val="2"/>
-  </w:num>
-  <w:num w:numId="5">
+  <w:num w:numId="8">
     <w:abstractNumId w:val="1"/>
   </w:num>
-  <w:num w:numId="6">
-    <w:abstractNumId w:val="6"/>
-  </w:num>
-  <w:num w:numId="7">
-    <w:abstractNumId w:val="4"/>
-  </w:num>
-  <w:num w:numId="8">
+  <w:num w:numId="9">
     <w:abstractNumId w:val="0"/>
   </w:num>
 </w:numbering>
@@ -6005,4 +5945,16 @@
     </a:ext>
   </a:extLst>
 </a:theme>
+</file>
+
+<file path=customXml/item1.xml><?xml version="1.0" encoding="utf-8"?>
+<b:Sources xmlns:b="http://schemas.openxmlformats.org/officeDocument/2006/bibliography" xmlns="http://schemas.openxmlformats.org/officeDocument/2006/bibliography" SelectedStyle="\APASixthEditionOfficeOnline.xsl" StyleName="APA" Version="6"/>
+</file>
+
+<file path=customXml/itemProps1.xml><?xml version="1.0" encoding="utf-8"?>
+<ds:datastoreItem xmlns:ds="http://schemas.openxmlformats.org/officeDocument/2006/customXml" ds:itemID="{EE1E8AF5-EA68-4C86-8E0D-2EB308CA17AB}">
+  <ds:schemaRefs>
+    <ds:schemaRef ds:uri="http://schemas.openxmlformats.org/officeDocument/2006/bibliography"/>
+  </ds:schemaRefs>
+</ds:datastoreItem>
 </file>
</xml_diff>